<commit_message>
docx and pdfs are updated
</commit_message>
<xml_diff>
--- a/docx/LEBA_long_form.docx
+++ b/docx/LEBA_long_form.docx
@@ -8997,16 +8997,61 @@
           <w:szCs w:val="20"/>
           <w:lang w:val="en-GB"/>
         </w:rPr>
-        <w:t xml:space="preserve"> 1 = always; 2 = often; 3 = sometimes; 4 = rarely; 5 = never). The score of each factor is calculated by the summation of scores of items belonging to the corresponding factor</w:t>
-      </w:r>
-      <w:r>
-        <w:rPr>
-          <w:rFonts w:ascii="Arial" w:hAnsi="Arial" w:cs="Arial"/>
-          <w:sz w:val="20"/>
-          <w:szCs w:val="20"/>
-          <w:lang w:val="en-GB"/>
-        </w:rPr>
-        <w:t>.</w:t>
+        <w:t xml:space="preserve"> 1 = always; 2 = often; 3 = sometimes; 4 = rarely; 5 = never). </w:t>
+      </w:r>
+      <w:r>
+        <w:rPr>
+          <w:rFonts w:ascii="Arial" w:hAnsi="Arial" w:cs="Arial"/>
+          <w:sz w:val="20"/>
+          <w:szCs w:val="20"/>
+          <w:lang w:val="en-GB"/>
+        </w:rPr>
+        <w:t xml:space="preserve">Each factor </w:t>
+      </w:r>
+      <w:r>
+        <w:rPr>
+          <w:rFonts w:ascii="Arial" w:hAnsi="Arial" w:cs="Arial"/>
+          <w:sz w:val="20"/>
+          <w:szCs w:val="20"/>
+          <w:lang w:val="en-GB"/>
+        </w:rPr>
+        <w:t xml:space="preserve">is </w:t>
+      </w:r>
+      <w:r>
+        <w:rPr>
+          <w:rFonts w:ascii="Arial" w:hAnsi="Arial" w:cs="Arial"/>
+          <w:sz w:val="20"/>
+          <w:szCs w:val="20"/>
+          <w:lang w:val="en-GB"/>
+        </w:rPr>
+        <w:t>score</w:t>
+      </w:r>
+      <w:r>
+        <w:rPr>
+          <w:rFonts w:ascii="Arial" w:hAnsi="Arial" w:cs="Arial"/>
+          <w:sz w:val="20"/>
+          <w:szCs w:val="20"/>
+          <w:lang w:val="en-GB"/>
+        </w:rPr>
+        <w:t>d</w:t>
+      </w:r>
+      <w:r>
+        <w:rPr>
+          <w:rFonts w:ascii="Arial" w:hAnsi="Arial" w:cs="Arial"/>
+          <w:sz w:val="20"/>
+          <w:szCs w:val="20"/>
+          <w:lang w:val="en-GB"/>
+        </w:rPr>
+        <w:t xml:space="preserve"> by adding up all the corresponding item scores.</w:t>
+      </w:r>
+      <w:r>
+        <w:rPr>
+          <w:rFonts w:ascii="Arial" w:hAnsi="Arial" w:cs="Arial"/>
+          <w:sz w:val="20"/>
+          <w:szCs w:val="20"/>
+          <w:lang w:val="en-GB"/>
+        </w:rPr>
+        <w:t xml:space="preserve"> </w:t>
       </w:r>
     </w:p>
     <w:tbl>
@@ -9692,7 +9737,7 @@
         </w:rPr>
         <w:t xml:space="preserve"> available at </w:t>
       </w:r>
-      <w:hyperlink r:id="rId6" w:history="1">
+      <w:hyperlink r:id="rId7" w:history="1">
         <w:r>
           <w:rPr>
             <w:rStyle w:val="Hyperlink"/>
@@ -9706,22 +9751,11 @@
       </w:hyperlink>
       <w:r>
         <w:rPr>
-          <w:rStyle w:val="Hyperlink"/>
-          <w:rFonts w:ascii="Arial" w:hAnsi="Arial" w:cs="Arial"/>
-          <w:sz w:val="20"/>
-          <w:szCs w:val="20"/>
-          <w:lang w:val="en-GB"/>
-        </w:rPr>
-        <w:t>.</w:t>
-      </w:r>
-      <w:r>
-        <w:rPr>
-          <w:rFonts w:ascii="Arial" w:hAnsi="Arial" w:cs="Arial"/>
-          <w:sz w:val="20"/>
-          <w:szCs w:val="20"/>
-          <w:lang w:val="en-GB"/>
-        </w:rPr>
-        <w:t xml:space="preserve"> </w:t>
+          <w:sz w:val="20"/>
+          <w:szCs w:val="20"/>
+          <w:lang w:val="en-GB"/>
+        </w:rPr>
+        <w:t xml:space="preserve">. </w:t>
       </w:r>
     </w:p>
     <w:p>
@@ -10366,7 +10400,7 @@
         </w:rPr>
         <w:t xml:space="preserve"> </w:t>
       </w:r>
-      <w:hyperlink r:id="rId7">
+      <w:hyperlink r:id="rId8">
         <w:r>
           <w:rPr>
             <w:rFonts w:ascii="Arial" w:hAnsi="Arial" w:cs="Arial"/>
@@ -10427,7 +10461,7 @@
         </w:rPr>
         <w:t xml:space="preserve"> </w:t>
       </w:r>
-      <w:hyperlink r:id="rId8">
+      <w:hyperlink r:id="rId9">
         <w:r>
           <w:rPr>
             <w:rFonts w:ascii="Arial" w:hAnsi="Arial" w:cs="Arial"/>
@@ -10520,7 +10554,7 @@
                     <pic:cNvPicPr/>
                   </pic:nvPicPr>
                   <pic:blipFill>
-                    <a:blip r:embed="rId9" cstate="print">
+                    <a:blip r:embed="rId10" cstate="print">
                       <a:extLst>
                         <a:ext uri="{28A0092B-C50C-407E-A947-70E740481C1C}">
                           <a14:useLocalDpi xmlns:a14="http://schemas.microsoft.com/office/drawing/2010/main" val="0"/>
@@ -10548,8 +10582,8 @@
       </w:r>
     </w:p>
     <w:sectPr>
-      <w:headerReference w:type="even" r:id="rId10"/>
-      <w:headerReference w:type="default" r:id="rId11"/>
+      <w:headerReference w:type="even" r:id="rId11"/>
+      <w:headerReference w:type="default" r:id="rId12"/>
       <w:pgSz w:w="11906" w:h="16838"/>
       <w:pgMar w:top="1440" w:right="1080" w:bottom="1440" w:left="1080" w:header="708" w:footer="708" w:gutter="0"/>
       <w:cols w:space="708"/>
@@ -11891,4 +11925,16 @@
     </a:ext>
   </a:extLst>
 </a:theme>
+</file>
+
+<file path=customXml/item1.xml><?xml version="1.0" encoding="utf-8"?>
+<b:Sources xmlns:b="http://schemas.openxmlformats.org/officeDocument/2006/bibliography" xmlns="http://schemas.openxmlformats.org/officeDocument/2006/bibliography" SelectedStyle="\APASixthEditionOfficeOnline.xsl" StyleName="APA" Version="6"/>
+</file>
+
+<file path=customXml/itemProps1.xml><?xml version="1.0" encoding="utf-8"?>
+<ds:datastoreItem xmlns:ds="http://schemas.openxmlformats.org/officeDocument/2006/customXml" ds:itemID="{EDBC795B-9975-4E18-A20E-6AEA2EB8D419}">
+  <ds:schemaRefs>
+    <ds:schemaRef ds:uri="http://schemas.openxmlformats.org/officeDocument/2006/bibliography"/>
+  </ds:schemaRefs>
+</ds:datastoreItem>
 </file>
</xml_diff>